<commit_message>
deployCode_5mins is used run on both stations in first deployment
</commit_message>
<xml_diff>
--- a/Data History Upload Instructions.docx
+++ b/Data History Upload Instructions.docx
@@ -303,6 +303,13 @@
         </w:rPr>
         <w:t>9. A browser window will open. Make sure you have Chromium installed on the Raspberry Pi because the default web browser does not work with Duo’s Two-Step Authentication used by Georgia Tech.</w:t>
       </w:r>
+      <w:r>
+        <w:rPr>
+          <w:sz w:val="24"/>
+          <w:szCs w:val="24"/>
+        </w:rPr>
+        <w:t xml:space="preserve"> See below for how to install it.</w:t>
+      </w:r>
     </w:p>
     <w:p>
       <w:pPr>
@@ -333,8 +340,17 @@
           <w:sz w:val="24"/>
           <w:szCs w:val="24"/>
         </w:rPr>
-        <w:t xml:space="preserve"> account and return to the terminal once you are finished</w:t>
-      </w:r>
+        <w:t xml:space="preserve"> account and return to the terminal once you are </w:t>
+      </w:r>
+      <w:proofErr w:type="gramStart"/>
+      <w:r>
+        <w:rPr>
+          <w:sz w:val="24"/>
+          <w:szCs w:val="24"/>
+        </w:rPr>
+        <w:t>finished</w:t>
+      </w:r>
+      <w:proofErr w:type="gramEnd"/>
     </w:p>
     <w:p>
       <w:pPr>
@@ -586,7 +602,135 @@
           <w:sz w:val="24"/>
           <w:szCs w:val="24"/>
         </w:rPr>
-        <w:t>onedrive</w:t>
+        <w:t>onedrive:</w:t>
+      </w:r>
+      <w:r>
+        <w:rPr>
+          <w:sz w:val="24"/>
+          <w:szCs w:val="24"/>
+        </w:rPr>
+        <w:t>THIS</w:t>
+      </w:r>
+      <w:proofErr w:type="spellEnd"/>
+      <w:proofErr w:type="gramEnd"/>
+      <w:r>
+        <w:rPr>
+          <w:sz w:val="24"/>
+          <w:szCs w:val="24"/>
+        </w:rPr>
+        <w:t xml:space="preserve"> IS YOUR ONEDRIVE FOLDER NAME</w:t>
+      </w:r>
+    </w:p>
+    <w:p>
+      <w:pPr>
+        <w:rPr>
+          <w:sz w:val="24"/>
+          <w:szCs w:val="24"/>
+        </w:rPr>
+      </w:pPr>
+      <w:r>
+        <w:rPr>
+          <w:sz w:val="24"/>
+          <w:szCs w:val="24"/>
+        </w:rPr>
+        <w:t>As an example, this is written for my specific setup:</w:t>
+      </w:r>
+    </w:p>
+    <w:p>
+      <w:pPr>
+        <w:rPr>
+          <w:sz w:val="24"/>
+          <w:szCs w:val="24"/>
+        </w:rPr>
+      </w:pPr>
+      <w:proofErr w:type="spellStart"/>
+      <w:r>
+        <w:rPr>
+          <w:sz w:val="24"/>
+          <w:szCs w:val="24"/>
+        </w:rPr>
+        <w:t>rclone</w:t>
+      </w:r>
+      <w:proofErr w:type="spellEnd"/>
+      <w:r>
+        <w:rPr>
+          <w:sz w:val="24"/>
+          <w:szCs w:val="24"/>
+        </w:rPr>
+        <w:t xml:space="preserve"> copy /home/pi/Documents/Research/</w:t>
+      </w:r>
+      <w:proofErr w:type="spellStart"/>
+      <w:r>
+        <w:rPr>
+          <w:sz w:val="24"/>
+          <w:szCs w:val="24"/>
+        </w:rPr>
+        <w:t>DataHistory</w:t>
+      </w:r>
+      <w:proofErr w:type="spellEnd"/>
+      <w:r>
+        <w:rPr>
+          <w:sz w:val="24"/>
+          <w:szCs w:val="24"/>
+        </w:rPr>
+        <w:t xml:space="preserve"> </w:t>
+      </w:r>
+      <w:proofErr w:type="spellStart"/>
+      <w:proofErr w:type="gramStart"/>
+      <w:r>
+        <w:rPr>
+          <w:sz w:val="24"/>
+          <w:szCs w:val="24"/>
+        </w:rPr>
+        <w:t>onedrive:DataSync</w:t>
+      </w:r>
+      <w:proofErr w:type="spellEnd"/>
+      <w:proofErr w:type="gramEnd"/>
+      <w:r>
+        <w:rPr>
+          <w:sz w:val="24"/>
+          <w:szCs w:val="24"/>
+        </w:rPr>
+        <w:t>/Sensor2</w:t>
+      </w:r>
+    </w:p>
+    <w:p>
+      <w:pPr>
+        <w:rPr>
+          <w:sz w:val="24"/>
+          <w:szCs w:val="24"/>
+        </w:rPr>
+      </w:pPr>
+    </w:p>
+    <w:p>
+      <w:pPr>
+        <w:rPr>
+          <w:sz w:val="24"/>
+          <w:szCs w:val="24"/>
+        </w:rPr>
+      </w:pPr>
+      <w:r>
+        <w:rPr>
+          <w:sz w:val="24"/>
+          <w:szCs w:val="24"/>
+        </w:rPr>
+        <w:tab/>
+        <w:t>19. Save the text file as “synch.sh” inside /home/pi/Documents/Research</w:t>
+      </w:r>
+    </w:p>
+    <w:p>
+      <w:pPr>
+        <w:rPr>
+          <w:sz w:val="24"/>
+          <w:szCs w:val="24"/>
+        </w:rPr>
+      </w:pPr>
+      <w:r>
+        <w:rPr>
+          <w:sz w:val="24"/>
+          <w:szCs w:val="24"/>
+        </w:rPr>
+        <w:t xml:space="preserve">You can pretty much save it anywhere on your Pi, however, </w:t>
       </w:r>
       <w:r>
         <w:rPr>
@@ -595,143 +739,6 @@
           <w:sz w:val="24"/>
           <w:szCs w:val="24"/>
         </w:rPr>
-        <w:t>:</w:t>
-      </w:r>
-      <w:r>
-        <w:rPr>
-          <w:sz w:val="24"/>
-          <w:szCs w:val="24"/>
-        </w:rPr>
-        <w:t>THIS</w:t>
-      </w:r>
-      <w:proofErr w:type="spellEnd"/>
-      <w:proofErr w:type="gramEnd"/>
-      <w:r>
-        <w:rPr>
-          <w:sz w:val="24"/>
-          <w:szCs w:val="24"/>
-        </w:rPr>
-        <w:t xml:space="preserve"> IS YOUR ONEDRIVE FOLDER NAME</w:t>
-      </w:r>
-    </w:p>
-    <w:p>
-      <w:pPr>
-        <w:rPr>
-          <w:sz w:val="24"/>
-          <w:szCs w:val="24"/>
-        </w:rPr>
-      </w:pPr>
-      <w:r>
-        <w:rPr>
-          <w:sz w:val="24"/>
-          <w:szCs w:val="24"/>
-        </w:rPr>
-        <w:t>As an example, this is written for my specific setup:</w:t>
-      </w:r>
-    </w:p>
-    <w:p>
-      <w:pPr>
-        <w:rPr>
-          <w:sz w:val="24"/>
-          <w:szCs w:val="24"/>
-        </w:rPr>
-      </w:pPr>
-      <w:proofErr w:type="spellStart"/>
-      <w:r>
-        <w:rPr>
-          <w:sz w:val="24"/>
-          <w:szCs w:val="24"/>
-        </w:rPr>
-        <w:t>rclone</w:t>
-      </w:r>
-      <w:proofErr w:type="spellEnd"/>
-      <w:r>
-        <w:rPr>
-          <w:sz w:val="24"/>
-          <w:szCs w:val="24"/>
-        </w:rPr>
-        <w:t xml:space="preserve"> copy /home/pi/Documents/Research/</w:t>
-      </w:r>
-      <w:proofErr w:type="spellStart"/>
-      <w:r>
-        <w:rPr>
-          <w:sz w:val="24"/>
-          <w:szCs w:val="24"/>
-        </w:rPr>
-        <w:t>DataHistory</w:t>
-      </w:r>
-      <w:proofErr w:type="spellEnd"/>
-      <w:r>
-        <w:rPr>
-          <w:sz w:val="24"/>
-          <w:szCs w:val="24"/>
-        </w:rPr>
-        <w:t xml:space="preserve"> </w:t>
-      </w:r>
-      <w:proofErr w:type="spellStart"/>
-      <w:proofErr w:type="gramStart"/>
-      <w:r>
-        <w:rPr>
-          <w:sz w:val="24"/>
-          <w:szCs w:val="24"/>
-        </w:rPr>
-        <w:t>onedrive:DataSync</w:t>
-      </w:r>
-      <w:proofErr w:type="spellEnd"/>
-      <w:proofErr w:type="gramEnd"/>
-      <w:r>
-        <w:rPr>
-          <w:sz w:val="24"/>
-          <w:szCs w:val="24"/>
-        </w:rPr>
-        <w:t>/Sensor2</w:t>
-      </w:r>
-    </w:p>
-    <w:p>
-      <w:pPr>
-        <w:rPr>
-          <w:sz w:val="24"/>
-          <w:szCs w:val="24"/>
-        </w:rPr>
-      </w:pPr>
-    </w:p>
-    <w:p>
-      <w:pPr>
-        <w:rPr>
-          <w:sz w:val="24"/>
-          <w:szCs w:val="24"/>
-        </w:rPr>
-      </w:pPr>
-      <w:r>
-        <w:rPr>
-          <w:sz w:val="24"/>
-          <w:szCs w:val="24"/>
-        </w:rPr>
-        <w:tab/>
-        <w:t>19. Save the text file as “synch.sh” inside /home/pi/Documents/Research</w:t>
-      </w:r>
-    </w:p>
-    <w:p>
-      <w:pPr>
-        <w:rPr>
-          <w:sz w:val="24"/>
-          <w:szCs w:val="24"/>
-        </w:rPr>
-      </w:pPr>
-      <w:r>
-        <w:rPr>
-          <w:sz w:val="24"/>
-          <w:szCs w:val="24"/>
-        </w:rPr>
-        <w:t xml:space="preserve">You can pretty much save it anywhere on your Pi, however, </w:t>
-      </w:r>
-      <w:r>
-        <w:rPr>
-          <w:b/>
-          <w:bCs/>
-          <w:sz w:val="24"/>
-          <w:szCs w:val="24"/>
-        </w:rPr>
         <w:t>do not</w:t>
       </w:r>
       <w:r>
@@ -851,8 +858,17 @@
           <w:szCs w:val="24"/>
         </w:rPr>
         <w:tab/>
-        <w:t>21. In the terminal, enter crontab -e</w:t>
-      </w:r>
+        <w:t>21. In the terminal, enter crontab -</w:t>
+      </w:r>
+      <w:proofErr w:type="gramStart"/>
+      <w:r>
+        <w:rPr>
+          <w:sz w:val="24"/>
+          <w:szCs w:val="24"/>
+        </w:rPr>
+        <w:t>e</w:t>
+      </w:r>
+      <w:proofErr w:type="gramEnd"/>
     </w:p>
     <w:p>
       <w:pPr>
@@ -972,6 +988,101 @@
         </w:rPr>
         <w:t>The end.</w:t>
       </w:r>
+    </w:p>
+    <w:p>
+      <w:pPr>
+        <w:rPr>
+          <w:sz w:val="24"/>
+          <w:szCs w:val="24"/>
+        </w:rPr>
+      </w:pPr>
+      <w:r>
+        <w:rPr>
+          <w:sz w:val="24"/>
+          <w:szCs w:val="24"/>
+        </w:rPr>
+        <w:t>To install Chromium:</w:t>
+      </w:r>
+    </w:p>
+    <w:p>
+      <w:pPr>
+        <w:rPr>
+          <w:sz w:val="24"/>
+          <w:szCs w:val="24"/>
+        </w:rPr>
+      </w:pPr>
+      <w:r>
+        <w:rPr>
+          <w:sz w:val="24"/>
+          <w:szCs w:val="24"/>
+        </w:rPr>
+        <w:t>1. In terminal, type “</w:t>
+      </w:r>
+      <w:proofErr w:type="spellStart"/>
+      <w:r>
+        <w:rPr>
+          <w:sz w:val="24"/>
+          <w:szCs w:val="24"/>
+        </w:rPr>
+        <w:t>sudo</w:t>
+      </w:r>
+      <w:proofErr w:type="spellEnd"/>
+      <w:r>
+        <w:rPr>
+          <w:sz w:val="24"/>
+          <w:szCs w:val="24"/>
+        </w:rPr>
+        <w:t xml:space="preserve"> apt update” and hit </w:t>
+      </w:r>
+      <w:proofErr w:type="gramStart"/>
+      <w:r>
+        <w:rPr>
+          <w:sz w:val="24"/>
+          <w:szCs w:val="24"/>
+        </w:rPr>
+        <w:t>enter</w:t>
+      </w:r>
+      <w:proofErr w:type="gramEnd"/>
+    </w:p>
+    <w:p>
+      <w:pPr>
+        <w:rPr>
+          <w:sz w:val="24"/>
+          <w:szCs w:val="24"/>
+        </w:rPr>
+      </w:pPr>
+      <w:r>
+        <w:rPr>
+          <w:sz w:val="24"/>
+          <w:szCs w:val="24"/>
+        </w:rPr>
+        <w:t>2. After it updates, type “</w:t>
+      </w:r>
+      <w:proofErr w:type="spellStart"/>
+      <w:r>
+        <w:rPr>
+          <w:sz w:val="24"/>
+          <w:szCs w:val="24"/>
+        </w:rPr>
+        <w:t>sudo</w:t>
+      </w:r>
+      <w:proofErr w:type="spellEnd"/>
+      <w:r>
+        <w:rPr>
+          <w:sz w:val="24"/>
+          <w:szCs w:val="24"/>
+        </w:rPr>
+        <w:t xml:space="preserve"> apt install chromium-browser” and hit </w:t>
+      </w:r>
+      <w:proofErr w:type="gramStart"/>
+      <w:r>
+        <w:rPr>
+          <w:sz w:val="24"/>
+          <w:szCs w:val="24"/>
+        </w:rPr>
+        <w:t>enter</w:t>
+      </w:r>
+      <w:proofErr w:type="gramEnd"/>
     </w:p>
     <w:sectPr>
       <w:pgSz w:w="12240" w:h="15840"/>
@@ -1156,6 +1267,7 @@
     <w:lsdException w:name="HTML Sample" w:semiHidden="1" w:unhideWhenUsed="1"/>
     <w:lsdException w:name="HTML Typewriter" w:semiHidden="1" w:unhideWhenUsed="1"/>
     <w:lsdException w:name="HTML Variable" w:semiHidden="1" w:unhideWhenUsed="1"/>
+    <w:lsdException w:name="Normal Table" w:semiHidden="1" w:unhideWhenUsed="1"/>
     <w:lsdException w:name="annotation subject" w:semiHidden="1" w:unhideWhenUsed="1"/>
     <w:lsdException w:name="No List" w:semiHidden="1" w:unhideWhenUsed="1"/>
     <w:lsdException w:name="Outline List 1" w:semiHidden="1" w:unhideWhenUsed="1"/>
@@ -1202,8 +1314,10 @@
     <w:lsdException w:name="Table Subtle 2" w:semiHidden="1" w:unhideWhenUsed="1"/>
     <w:lsdException w:name="Table Web 1" w:semiHidden="1" w:unhideWhenUsed="1"/>
     <w:lsdException w:name="Table Web 2" w:semiHidden="1" w:unhideWhenUsed="1"/>
+    <w:lsdException w:name="Table Web 3" w:semiHidden="1" w:unhideWhenUsed="1"/>
     <w:lsdException w:name="Balloon Text" w:semiHidden="1" w:unhideWhenUsed="1"/>
     <w:lsdException w:name="Table Grid" w:uiPriority="39"/>
+    <w:lsdException w:name="Table Theme" w:semiHidden="1" w:unhideWhenUsed="1"/>
     <w:lsdException w:name="Placeholder Text" w:semiHidden="1"/>
     <w:lsdException w:name="No Spacing" w:uiPriority="1" w:qFormat="1"/>
     <w:lsdException w:name="Light Shading" w:uiPriority="60"/>

</xml_diff>

<commit_message>
updating data upload instructions
</commit_message>
<xml_diff>
--- a/Data History Upload Instructions.docx
+++ b/Data History Upload Instructions.docx
@@ -73,18 +73,56 @@
           <w:szCs w:val="24"/>
           <w:u w:val="single"/>
         </w:rPr>
-        <w:t xml:space="preserve">Download </w:t>
-      </w:r>
-      <w:proofErr w:type="spellStart"/>
-      <w:r>
+        <w:t>Download rclone</w:t>
+      </w:r>
+    </w:p>
+    <w:p>
+      <w:pPr>
+        <w:ind w:firstLine="720"/>
+        <w:rPr>
+          <w:sz w:val="24"/>
+          <w:szCs w:val="24"/>
+        </w:rPr>
+      </w:pPr>
+      <w:r>
+        <w:rPr>
+          <w:sz w:val="24"/>
+          <w:szCs w:val="24"/>
+        </w:rPr>
+        <w:t>1. In the terminal window, enter the following:</w:t>
+      </w:r>
+    </w:p>
+    <w:p>
+      <w:pPr>
+        <w:rPr>
+          <w:sz w:val="24"/>
+          <w:szCs w:val="24"/>
+        </w:rPr>
+      </w:pPr>
+      <w:r>
+        <w:rPr>
+          <w:sz w:val="24"/>
+          <w:szCs w:val="24"/>
+        </w:rPr>
+        <w:t>curl -L https://raw.github.com/pageauc/rclone4pi/master/rclone-install.sh | bash</w:t>
+      </w:r>
+    </w:p>
+    <w:p>
+      <w:pPr>
         <w:rPr>
           <w:sz w:val="24"/>
           <w:szCs w:val="24"/>
           <w:u w:val="single"/>
         </w:rPr>
-        <w:t>rclone</w:t>
-      </w:r>
-      <w:proofErr w:type="spellEnd"/>
+      </w:pPr>
+      <w:r>
+        <w:rPr>
+          <w:sz w:val="24"/>
+          <w:szCs w:val="24"/>
+          <w:u w:val="single"/>
+        </w:rPr>
+        <w:t>Setup your OneDrive account using rclone</w:t>
+      </w:r>
     </w:p>
     <w:p>
       <w:pPr>
@@ -99,50 +137,8 @@
           <w:sz w:val="24"/>
           <w:szCs w:val="24"/>
         </w:rPr>
-        <w:t>1. In the terminal window, enter the following:</w:t>
-      </w:r>
-    </w:p>
-    <w:p>
-      <w:pPr>
-        <w:rPr>
-          <w:sz w:val="24"/>
-          <w:szCs w:val="24"/>
-        </w:rPr>
-      </w:pPr>
-      <w:r>
-        <w:rPr>
-          <w:sz w:val="24"/>
-          <w:szCs w:val="24"/>
-        </w:rPr>
-        <w:t>curl -L https://raw.github.com/pageauc/rclone4pi/master/rclone-install.sh | bash</w:t>
-      </w:r>
-    </w:p>
-    <w:p>
-      <w:pPr>
-        <w:rPr>
-          <w:sz w:val="24"/>
-          <w:szCs w:val="24"/>
-          <w:u w:val="single"/>
-        </w:rPr>
-      </w:pPr>
-      <w:r>
-        <w:rPr>
-          <w:sz w:val="24"/>
-          <w:szCs w:val="24"/>
-          <w:u w:val="single"/>
-        </w:rPr>
-        <w:t xml:space="preserve">Setup your OneDrive account using </w:t>
-      </w:r>
-      <w:proofErr w:type="spellStart"/>
-      <w:r>
-        <w:rPr>
-          <w:sz w:val="24"/>
-          <w:szCs w:val="24"/>
-          <w:u w:val="single"/>
-        </w:rPr>
-        <w:t>rclone</w:t>
-      </w:r>
-      <w:proofErr w:type="spellEnd"/>
+        <w:t>1. In the terminal window, enter rclone config</w:t>
+      </w:r>
     </w:p>
     <w:p>
       <w:pPr>
@@ -157,23 +153,7 @@
           <w:sz w:val="24"/>
           <w:szCs w:val="24"/>
         </w:rPr>
-        <w:t xml:space="preserve">1. In the terminal window, enter </w:t>
-      </w:r>
-      <w:proofErr w:type="spellStart"/>
-      <w:r>
-        <w:rPr>
-          <w:sz w:val="24"/>
-          <w:szCs w:val="24"/>
-        </w:rPr>
-        <w:t>rclone</w:t>
-      </w:r>
-      <w:proofErr w:type="spellEnd"/>
-      <w:r>
-        <w:rPr>
-          <w:sz w:val="24"/>
-          <w:szCs w:val="24"/>
-        </w:rPr>
-        <w:t xml:space="preserve"> config</w:t>
+        <w:t>2. Enter n for new connection and press enter</w:t>
       </w:r>
     </w:p>
     <w:p>
@@ -189,7 +169,7 @@
           <w:sz w:val="24"/>
           <w:szCs w:val="24"/>
         </w:rPr>
-        <w:t>2. Enter n for new connection and press enter</w:t>
+        <w:t>3. Enter a name for the connection (ex: OneDrive) and press enter</w:t>
       </w:r>
     </w:p>
     <w:p>
@@ -205,7 +185,7 @@
           <w:sz w:val="24"/>
           <w:szCs w:val="24"/>
         </w:rPr>
-        <w:t>3. Enter a name for the connection (ex: OneDrive) and press enter</w:t>
+        <w:t>4. Enter 23 for “Microsoft OneDrive”</w:t>
       </w:r>
     </w:p>
     <w:p>
@@ -221,7 +201,7 @@
           <w:sz w:val="24"/>
           <w:szCs w:val="24"/>
         </w:rPr>
-        <w:t>4. Enter 23 for “Microsoft OneDrive”</w:t>
+        <w:t>5. Press enter for client ID</w:t>
       </w:r>
     </w:p>
     <w:p>
@@ -237,7 +217,7 @@
           <w:sz w:val="24"/>
           <w:szCs w:val="24"/>
         </w:rPr>
-        <w:t>5. Press enter for client ID</w:t>
+        <w:t>6. Press enter for Client Secret</w:t>
       </w:r>
     </w:p>
     <w:p>
@@ -253,7 +233,7 @@
           <w:sz w:val="24"/>
           <w:szCs w:val="24"/>
         </w:rPr>
-        <w:t>6. Press enter for Client Secret</w:t>
+        <w:t>7. Press n and enter for edit advanced config</w:t>
       </w:r>
     </w:p>
     <w:p>
@@ -269,7 +249,7 @@
           <w:sz w:val="24"/>
           <w:szCs w:val="24"/>
         </w:rPr>
-        <w:t>7. Press n and enter for edit advanced config</w:t>
+        <w:t>8. Enter y for auto config</w:t>
       </w:r>
     </w:p>
     <w:p>
@@ -285,7 +265,14 @@
           <w:sz w:val="24"/>
           <w:szCs w:val="24"/>
         </w:rPr>
-        <w:t>8. Enter y for auto config</w:t>
+        <w:t>9. A browser window will open. Make sure you have Chromium installed on the Raspberry Pi because the default web browser does not work with Duo’s Two-Step Authentication used by Georgia Tech.</w:t>
+      </w:r>
+      <w:r>
+        <w:rPr>
+          <w:sz w:val="24"/>
+          <w:szCs w:val="24"/>
+        </w:rPr>
+        <w:t xml:space="preserve"> See below for how to install it.</w:t>
       </w:r>
     </w:p>
     <w:p>
@@ -301,56 +288,8 @@
           <w:sz w:val="24"/>
           <w:szCs w:val="24"/>
         </w:rPr>
-        <w:t>9. A browser window will open. Make sure you have Chromium installed on the Raspberry Pi because the default web browser does not work with Duo’s Two-Step Authentication used by Georgia Tech.</w:t>
-      </w:r>
-      <w:r>
-        <w:rPr>
-          <w:sz w:val="24"/>
-          <w:szCs w:val="24"/>
-        </w:rPr>
-        <w:t xml:space="preserve"> See below for how to install it.</w:t>
-      </w:r>
-    </w:p>
-    <w:p>
-      <w:pPr>
-        <w:ind w:firstLine="720"/>
-        <w:rPr>
-          <w:sz w:val="24"/>
-          <w:szCs w:val="24"/>
-        </w:rPr>
-      </w:pPr>
-      <w:r>
-        <w:rPr>
-          <w:sz w:val="24"/>
-          <w:szCs w:val="24"/>
-        </w:rPr>
-        <w:t xml:space="preserve">10. Authenticate access to your </w:t>
-      </w:r>
-      <w:proofErr w:type="spellStart"/>
-      <w:r>
-        <w:rPr>
-          <w:sz w:val="24"/>
-          <w:szCs w:val="24"/>
-        </w:rPr>
-        <w:t>gatech</w:t>
-      </w:r>
-      <w:proofErr w:type="spellEnd"/>
-      <w:r>
-        <w:rPr>
-          <w:sz w:val="24"/>
-          <w:szCs w:val="24"/>
-        </w:rPr>
-        <w:t xml:space="preserve"> account and return to the terminal once you are </w:t>
-      </w:r>
-      <w:proofErr w:type="gramStart"/>
-      <w:r>
-        <w:rPr>
-          <w:sz w:val="24"/>
-          <w:szCs w:val="24"/>
-        </w:rPr>
-        <w:t>finished</w:t>
-      </w:r>
-      <w:proofErr w:type="gramEnd"/>
+        <w:t>10. Authenticate access to your gatech account and return to the terminal once you are finished</w:t>
+      </w:r>
     </w:p>
     <w:p>
       <w:pPr>
@@ -491,17 +430,8 @@
           <w:sz w:val="24"/>
           <w:szCs w:val="24"/>
         </w:rPr>
-        <w:t>directory is /home/pi/Documents/Research/</w:t>
-      </w:r>
-      <w:proofErr w:type="spellStart"/>
-      <w:r>
-        <w:rPr>
-          <w:sz w:val="24"/>
-          <w:szCs w:val="24"/>
-        </w:rPr>
-        <w:t>DataHistory</w:t>
-      </w:r>
-      <w:proofErr w:type="spellEnd"/>
+        <w:t>directory is /home/pi/Documents/Research/DataHistory</w:t>
+      </w:r>
     </w:p>
     <w:p>
       <w:pPr>
@@ -559,7 +489,6 @@
           <w:szCs w:val="24"/>
         </w:rPr>
       </w:pPr>
-      <w:proofErr w:type="spellStart"/>
       <w:r>
         <w:rPr>
           <w:b/>
@@ -567,9 +496,22 @@
           <w:sz w:val="24"/>
           <w:szCs w:val="24"/>
         </w:rPr>
-        <w:t>rclone</w:t>
-      </w:r>
-      <w:proofErr w:type="spellEnd"/>
+        <w:t>rclone copy</w:t>
+      </w:r>
+      <w:r>
+        <w:rPr>
+          <w:sz w:val="24"/>
+          <w:szCs w:val="24"/>
+        </w:rPr>
+        <w:t xml:space="preserve"> </w:t>
+      </w:r>
+      <w:r>
+        <w:rPr>
+          <w:sz w:val="24"/>
+          <w:szCs w:val="24"/>
+        </w:rPr>
+        <w:t xml:space="preserve">THIS IS YOUR LOCAL FOLDER LOCATION </w:t>
+      </w:r>
       <w:r>
         <w:rPr>
           <w:b/>
@@ -577,24 +519,91 @@
           <w:sz w:val="24"/>
           <w:szCs w:val="24"/>
         </w:rPr>
-        <w:t xml:space="preserve"> copy</w:t>
-      </w:r>
-      <w:r>
-        <w:rPr>
-          <w:sz w:val="24"/>
-          <w:szCs w:val="24"/>
-        </w:rPr>
-        <w:t xml:space="preserve"> </w:t>
-      </w:r>
-      <w:r>
-        <w:rPr>
-          <w:sz w:val="24"/>
-          <w:szCs w:val="24"/>
-        </w:rPr>
-        <w:t xml:space="preserve">THIS IS YOUR LOCAL FOLDER LOCATION </w:t>
-      </w:r>
-      <w:proofErr w:type="spellStart"/>
-      <w:proofErr w:type="gramStart"/>
+        <w:t>onedrive:</w:t>
+      </w:r>
+      <w:r>
+        <w:rPr>
+          <w:sz w:val="24"/>
+          <w:szCs w:val="24"/>
+        </w:rPr>
+        <w:t>THIS IS YOUR ONEDRIVE FOLDER NAME</w:t>
+      </w:r>
+    </w:p>
+    <w:p>
+      <w:pPr>
+        <w:rPr>
+          <w:sz w:val="24"/>
+          <w:szCs w:val="24"/>
+        </w:rPr>
+      </w:pPr>
+      <w:r>
+        <w:rPr>
+          <w:sz w:val="24"/>
+          <w:szCs w:val="24"/>
+        </w:rPr>
+        <w:t>As an example, this is written for my specific setup:</w:t>
+      </w:r>
+    </w:p>
+    <w:p>
+      <w:pPr>
+        <w:rPr>
+          <w:sz w:val="24"/>
+          <w:szCs w:val="24"/>
+        </w:rPr>
+      </w:pPr>
+      <w:r>
+        <w:rPr>
+          <w:sz w:val="24"/>
+          <w:szCs w:val="24"/>
+        </w:rPr>
+        <w:t>rclone copy /home/pi/Documents/Research/DataHistory onedrive:DataSync</w:t>
+      </w:r>
+      <w:r>
+        <w:rPr>
+          <w:sz w:val="24"/>
+          <w:szCs w:val="24"/>
+        </w:rPr>
+        <w:t>/Sensor2</w:t>
+      </w:r>
+    </w:p>
+    <w:p>
+      <w:pPr>
+        <w:rPr>
+          <w:sz w:val="24"/>
+          <w:szCs w:val="24"/>
+        </w:rPr>
+      </w:pPr>
+    </w:p>
+    <w:p>
+      <w:pPr>
+        <w:rPr>
+          <w:sz w:val="24"/>
+          <w:szCs w:val="24"/>
+        </w:rPr>
+      </w:pPr>
+      <w:r>
+        <w:rPr>
+          <w:sz w:val="24"/>
+          <w:szCs w:val="24"/>
+        </w:rPr>
+        <w:tab/>
+        <w:t>19. Save the text file as “synch.sh” inside /home/pi/Documents/Research</w:t>
+      </w:r>
+    </w:p>
+    <w:p>
+      <w:pPr>
+        <w:rPr>
+          <w:sz w:val="24"/>
+          <w:szCs w:val="24"/>
+        </w:rPr>
+      </w:pPr>
+      <w:r>
+        <w:rPr>
+          <w:sz w:val="24"/>
+          <w:szCs w:val="24"/>
+        </w:rPr>
+        <w:t xml:space="preserve">You can pretty much save it anywhere on your Pi, however, </w:t>
+      </w:r>
       <w:r>
         <w:rPr>
           <w:b/>
@@ -602,143 +611,6 @@
           <w:sz w:val="24"/>
           <w:szCs w:val="24"/>
         </w:rPr>
-        <w:t>onedrive:</w:t>
-      </w:r>
-      <w:r>
-        <w:rPr>
-          <w:sz w:val="24"/>
-          <w:szCs w:val="24"/>
-        </w:rPr>
-        <w:t>THIS</w:t>
-      </w:r>
-      <w:proofErr w:type="spellEnd"/>
-      <w:proofErr w:type="gramEnd"/>
-      <w:r>
-        <w:rPr>
-          <w:sz w:val="24"/>
-          <w:szCs w:val="24"/>
-        </w:rPr>
-        <w:t xml:space="preserve"> IS YOUR ONEDRIVE FOLDER NAME</w:t>
-      </w:r>
-    </w:p>
-    <w:p>
-      <w:pPr>
-        <w:rPr>
-          <w:sz w:val="24"/>
-          <w:szCs w:val="24"/>
-        </w:rPr>
-      </w:pPr>
-      <w:r>
-        <w:rPr>
-          <w:sz w:val="24"/>
-          <w:szCs w:val="24"/>
-        </w:rPr>
-        <w:t>As an example, this is written for my specific setup:</w:t>
-      </w:r>
-    </w:p>
-    <w:p>
-      <w:pPr>
-        <w:rPr>
-          <w:sz w:val="24"/>
-          <w:szCs w:val="24"/>
-        </w:rPr>
-      </w:pPr>
-      <w:proofErr w:type="spellStart"/>
-      <w:r>
-        <w:rPr>
-          <w:sz w:val="24"/>
-          <w:szCs w:val="24"/>
-        </w:rPr>
-        <w:t>rclone</w:t>
-      </w:r>
-      <w:proofErr w:type="spellEnd"/>
-      <w:r>
-        <w:rPr>
-          <w:sz w:val="24"/>
-          <w:szCs w:val="24"/>
-        </w:rPr>
-        <w:t xml:space="preserve"> copy /home/pi/Documents/Research/</w:t>
-      </w:r>
-      <w:proofErr w:type="spellStart"/>
-      <w:r>
-        <w:rPr>
-          <w:sz w:val="24"/>
-          <w:szCs w:val="24"/>
-        </w:rPr>
-        <w:t>DataHistory</w:t>
-      </w:r>
-      <w:proofErr w:type="spellEnd"/>
-      <w:r>
-        <w:rPr>
-          <w:sz w:val="24"/>
-          <w:szCs w:val="24"/>
-        </w:rPr>
-        <w:t xml:space="preserve"> </w:t>
-      </w:r>
-      <w:proofErr w:type="spellStart"/>
-      <w:proofErr w:type="gramStart"/>
-      <w:r>
-        <w:rPr>
-          <w:sz w:val="24"/>
-          <w:szCs w:val="24"/>
-        </w:rPr>
-        <w:t>onedrive:DataSync</w:t>
-      </w:r>
-      <w:proofErr w:type="spellEnd"/>
-      <w:proofErr w:type="gramEnd"/>
-      <w:r>
-        <w:rPr>
-          <w:sz w:val="24"/>
-          <w:szCs w:val="24"/>
-        </w:rPr>
-        <w:t>/Sensor2</w:t>
-      </w:r>
-    </w:p>
-    <w:p>
-      <w:pPr>
-        <w:rPr>
-          <w:sz w:val="24"/>
-          <w:szCs w:val="24"/>
-        </w:rPr>
-      </w:pPr>
-    </w:p>
-    <w:p>
-      <w:pPr>
-        <w:rPr>
-          <w:sz w:val="24"/>
-          <w:szCs w:val="24"/>
-        </w:rPr>
-      </w:pPr>
-      <w:r>
-        <w:rPr>
-          <w:sz w:val="24"/>
-          <w:szCs w:val="24"/>
-        </w:rPr>
-        <w:tab/>
-        <w:t>19. Save the text file as “synch.sh” inside /home/pi/Documents/Research</w:t>
-      </w:r>
-    </w:p>
-    <w:p>
-      <w:pPr>
-        <w:rPr>
-          <w:sz w:val="24"/>
-          <w:szCs w:val="24"/>
-        </w:rPr>
-      </w:pPr>
-      <w:r>
-        <w:rPr>
-          <w:sz w:val="24"/>
-          <w:szCs w:val="24"/>
-        </w:rPr>
-        <w:t xml:space="preserve">You can pretty much save it anywhere on your Pi, however, </w:t>
-      </w:r>
-      <w:r>
-        <w:rPr>
-          <w:b/>
-          <w:bCs/>
-          <w:sz w:val="24"/>
-          <w:szCs w:val="24"/>
-        </w:rPr>
         <w:t>do not</w:t>
       </w:r>
       <w:r>
@@ -772,21 +644,26 @@
           <w:szCs w:val="24"/>
         </w:rPr>
       </w:pPr>
-      <w:proofErr w:type="spellStart"/>
-      <w:r>
-        <w:rPr>
-          <w:sz w:val="24"/>
-          <w:szCs w:val="24"/>
-        </w:rPr>
-        <w:t>chmod</w:t>
-      </w:r>
-      <w:proofErr w:type="spellEnd"/>
-      <w:r>
-        <w:rPr>
-          <w:sz w:val="24"/>
-          <w:szCs w:val="24"/>
-        </w:rPr>
-        <w:t xml:space="preserve"> +x /home/pi/Documents/sync.sh</w:t>
+      <w:r>
+        <w:rPr>
+          <w:sz w:val="24"/>
+          <w:szCs w:val="24"/>
+        </w:rPr>
+        <w:t>chmod +x /home/pi/Documents/</w:t>
+      </w:r>
+      <w:r>
+        <w:rPr>
+          <w:sz w:val="24"/>
+          <w:szCs w:val="24"/>
+        </w:rPr>
+        <w:t>Research/</w:t>
+      </w:r>
+      <w:r>
+        <w:rPr>
+          <w:sz w:val="24"/>
+          <w:szCs w:val="24"/>
+        </w:rPr>
+        <w:t>sync.sh</w:t>
       </w:r>
     </w:p>
     <w:p>
@@ -803,6 +680,13 @@
         </w:rPr>
         <w:t>Again, this will be different if you have saved the text file in a different location.</w:t>
       </w:r>
+      <w:r>
+        <w:rPr>
+          <w:sz w:val="24"/>
+          <w:szCs w:val="24"/>
+        </w:rPr>
+        <w:t xml:space="preserve"> For the purposes of our stations and how the data is uploaded using our python code, the file names need to match. Look at main.py to better understand this.</w:t>
+      </w:r>
     </w:p>
     <w:p>
       <w:pPr>
@@ -828,7 +712,6 @@
           <w:szCs w:val="24"/>
         </w:rPr>
       </w:pPr>
-      <w:proofErr w:type="gramStart"/>
       <w:r>
         <w:rPr>
           <w:sz w:val="24"/>
@@ -836,7 +719,6 @@
         </w:rPr>
         <w:t>In order to</w:t>
       </w:r>
-      <w:proofErr w:type="gramEnd"/>
       <w:r>
         <w:rPr>
           <w:sz w:val="24"/>
@@ -858,17 +740,8 @@
           <w:szCs w:val="24"/>
         </w:rPr>
         <w:tab/>
-        <w:t>21. In the terminal, enter crontab -</w:t>
-      </w:r>
-      <w:proofErr w:type="gramStart"/>
-      <w:r>
-        <w:rPr>
-          <w:sz w:val="24"/>
-          <w:szCs w:val="24"/>
-        </w:rPr>
-        <w:t>e</w:t>
-      </w:r>
-      <w:proofErr w:type="gramEnd"/>
+        <w:t>21. In the terminal, enter crontab -e</w:t>
+      </w:r>
     </w:p>
     <w:p>
       <w:pPr>
@@ -883,39 +756,7 @@
           <w:szCs w:val="24"/>
         </w:rPr>
         <w:lastRenderedPageBreak/>
-        <w:t xml:space="preserve">This </w:t>
-      </w:r>
-      <w:proofErr w:type="gramStart"/>
-      <w:r>
-        <w:rPr>
-          <w:sz w:val="24"/>
-          <w:szCs w:val="24"/>
-        </w:rPr>
-        <w:t>opens up</w:t>
-      </w:r>
-      <w:proofErr w:type="gramEnd"/>
-      <w:r>
-        <w:rPr>
-          <w:sz w:val="24"/>
-          <w:szCs w:val="24"/>
-        </w:rPr>
-        <w:t xml:space="preserve"> the </w:t>
-      </w:r>
-      <w:proofErr w:type="spellStart"/>
-      <w:r>
-        <w:rPr>
-          <w:sz w:val="24"/>
-          <w:szCs w:val="24"/>
-        </w:rPr>
-        <w:t>cron’s</w:t>
-      </w:r>
-      <w:proofErr w:type="spellEnd"/>
-      <w:r>
-        <w:rPr>
-          <w:sz w:val="24"/>
-          <w:szCs w:val="24"/>
-        </w:rPr>
-        <w:t xml:space="preserve"> system that allows you to control when the file will be run. At the end of the file, write code to tell it to upload at 12:30PM every day. For me, it looks like this </w:t>
+        <w:t xml:space="preserve">This opens up the cron’s system that allows you to control when the file will be run. At the end of the file, write code to tell it to upload at 12:30PM every day. For me, it looks like this </w:t>
       </w:r>
       <w:r>
         <w:rPr>
@@ -1016,73 +857,38 @@
           <w:sz w:val="24"/>
           <w:szCs w:val="24"/>
         </w:rPr>
-        <w:t>1. In terminal, type “</w:t>
-      </w:r>
-      <w:proofErr w:type="spellStart"/>
-      <w:r>
-        <w:rPr>
-          <w:sz w:val="24"/>
-          <w:szCs w:val="24"/>
-        </w:rPr>
-        <w:t>sudo</w:t>
-      </w:r>
-      <w:proofErr w:type="spellEnd"/>
-      <w:r>
-        <w:rPr>
-          <w:sz w:val="24"/>
-          <w:szCs w:val="24"/>
-        </w:rPr>
-        <w:t xml:space="preserve"> apt update” and hit </w:t>
-      </w:r>
-      <w:proofErr w:type="gramStart"/>
-      <w:r>
-        <w:rPr>
-          <w:sz w:val="24"/>
-          <w:szCs w:val="24"/>
-        </w:rPr>
-        <w:t>enter</w:t>
-      </w:r>
-      <w:proofErr w:type="gramEnd"/>
-    </w:p>
-    <w:p>
-      <w:pPr>
-        <w:rPr>
-          <w:sz w:val="24"/>
-          <w:szCs w:val="24"/>
-        </w:rPr>
-      </w:pPr>
-      <w:r>
-        <w:rPr>
-          <w:sz w:val="24"/>
-          <w:szCs w:val="24"/>
-        </w:rPr>
-        <w:t>2. After it updates, type “</w:t>
-      </w:r>
-      <w:proofErr w:type="spellStart"/>
-      <w:r>
-        <w:rPr>
-          <w:sz w:val="24"/>
-          <w:szCs w:val="24"/>
-        </w:rPr>
-        <w:t>sudo</w:t>
-      </w:r>
-      <w:proofErr w:type="spellEnd"/>
-      <w:r>
-        <w:rPr>
-          <w:sz w:val="24"/>
-          <w:szCs w:val="24"/>
-        </w:rPr>
-        <w:t xml:space="preserve"> apt install chromium-browser” and hit </w:t>
-      </w:r>
-      <w:proofErr w:type="gramStart"/>
-      <w:r>
-        <w:rPr>
-          <w:sz w:val="24"/>
-          <w:szCs w:val="24"/>
-        </w:rPr>
-        <w:t>enter</w:t>
-      </w:r>
-      <w:proofErr w:type="gramEnd"/>
+        <w:t>1. In terminal, type “sudo apt update” and hit enter</w:t>
+      </w:r>
+    </w:p>
+    <w:p>
+      <w:pPr>
+        <w:rPr>
+          <w:sz w:val="24"/>
+          <w:szCs w:val="24"/>
+        </w:rPr>
+      </w:pPr>
+      <w:r>
+        <w:rPr>
+          <w:sz w:val="24"/>
+          <w:szCs w:val="24"/>
+        </w:rPr>
+        <w:t>2. After it updates, type “sudo apt install chromium-browser” and hit enter</w:t>
+      </w:r>
+    </w:p>
+    <w:p>
+      <w:pPr>
+        <w:rPr>
+          <w:sz w:val="24"/>
+          <w:szCs w:val="24"/>
+        </w:rPr>
+      </w:pPr>
+      <w:r>
+        <w:rPr>
+          <w:sz w:val="24"/>
+          <w:szCs w:val="24"/>
+        </w:rPr>
+        <w:t>(Default Pi with Raspbian Jessie should have it installed. Might have to use sudo apt full-upgrade and reboot Pi to see it).</w:t>
+      </w:r>
     </w:p>
     <w:sectPr>
       <w:pgSz w:w="12240" w:h="15840"/>

</xml_diff>